<commit_message>
HB-76: update course project
</commit_message>
<xml_diff>
--- a/documents/ТЗ приложение для ведения домашнего бюджета и рекомендаций по сокращению расходов.docx
+++ b/documents/ТЗ приложение для ведения домашнего бюджета и рекомендаций по сокращению расходов.docx
@@ -1,6 +1,6 @@
 
 <file path=word/document.xml><?xml version="1.0" encoding="utf-8"?>
-<w:document xmlns:wpc="http://schemas.microsoft.com/office/word/2010/wordprocessingCanvas" xmlns:cx="http://schemas.microsoft.com/office/drawing/2014/chartex" xmlns:cx1="http://schemas.microsoft.com/office/drawing/2015/9/8/chartex" xmlns:cx2="http://schemas.microsoft.com/office/drawing/2015/10/21/chartex" xmlns:cx3="http://schemas.microsoft.com/office/drawing/2016/5/9/chartex" xmlns:cx4="http://schemas.microsoft.com/office/drawing/2016/5/10/chartex" xmlns:cx5="http://schemas.microsoft.com/office/drawing/2016/5/11/chartex" xmlns:cx6="http://schemas.microsoft.com/office/drawing/2016/5/12/chartex" xmlns:cx7="http://schemas.microsoft.com/office/drawing/2016/5/13/chartex" xmlns:cx8="http://schemas.microsoft.com/office/drawing/2016/5/14/chartex" xmlns:mc="http://schemas.openxmlformats.org/markup-compatibility/2006" xmlns:aink="http://schemas.microsoft.com/office/drawing/2016/ink" xmlns:am3d="http://schemas.microsoft.com/office/drawing/2017/model3d" xmlns:o="urn:schemas-microsoft-com:office:office" xmlns:r="http://schemas.openxmlformats.org/officeDocument/2006/relationships" xmlns:m="http://schemas.openxmlformats.org/officeDocument/2006/math" xmlns:v="urn:schemas-microsoft-com:vml" xmlns:wp14="http://schemas.microsoft.com/office/word/2010/wordprocessingDrawing" xmlns:wp="http://schemas.openxmlformats.org/drawingml/2006/wordprocessingDrawing" xmlns:w10="urn:schemas-microsoft-com:office:word" xmlns:w="http://schemas.openxmlformats.org/wordprocessingml/2006/main" xmlns:w14="http://schemas.microsoft.com/office/word/2010/wordml" xmlns:w15="http://schemas.microsoft.com/office/word/2012/wordml" xmlns:w16cex="http://schemas.microsoft.com/office/word/2018/wordml/cex" xmlns:w16cid="http://schemas.microsoft.com/office/word/2016/wordml/cid" xmlns:w16="http://schemas.microsoft.com/office/word/2018/wordml" xmlns:w16sdtdh="http://schemas.microsoft.com/office/word/2020/wordml/sdtdatahash" xmlns:w16se="http://schemas.microsoft.com/office/word/2015/wordml/symex" xmlns:wpg="http://schemas.microsoft.com/office/word/2010/wordprocessingGroup" xmlns:wpi="http://schemas.microsoft.com/office/word/2010/wordprocessingInk" xmlns:wne="http://schemas.microsoft.com/office/word/2006/wordml" xmlns:wps="http://schemas.microsoft.com/office/word/2010/wordprocessingShape" mc:Ignorable="w14 w15 w16se w16cid w16 w16cex w16sdtdh wp14">
+<w:document xmlns:wpc="http://schemas.microsoft.com/office/word/2010/wordprocessingCanvas" xmlns:cx="http://schemas.microsoft.com/office/drawing/2014/chartex" xmlns:cx1="http://schemas.microsoft.com/office/drawing/2015/9/8/chartex" xmlns:cx2="http://schemas.microsoft.com/office/drawing/2015/10/21/chartex" xmlns:cx3="http://schemas.microsoft.com/office/drawing/2016/5/9/chartex" xmlns:cx4="http://schemas.microsoft.com/office/drawing/2016/5/10/chartex" xmlns:cx5="http://schemas.microsoft.com/office/drawing/2016/5/11/chartex" xmlns:cx6="http://schemas.microsoft.com/office/drawing/2016/5/12/chartex" xmlns:cx7="http://schemas.microsoft.com/office/drawing/2016/5/13/chartex" xmlns:cx8="http://schemas.microsoft.com/office/drawing/2016/5/14/chartex" xmlns:mc="http://schemas.openxmlformats.org/markup-compatibility/2006" xmlns:aink="http://schemas.microsoft.com/office/drawing/2016/ink" xmlns:am3d="http://schemas.microsoft.com/office/drawing/2017/model3d" xmlns:o="urn:schemas-microsoft-com:office:office" xmlns:oel="http://schemas.microsoft.com/office/2019/extlst" xmlns:r="http://schemas.openxmlformats.org/officeDocument/2006/relationships" xmlns:m="http://schemas.openxmlformats.org/officeDocument/2006/math" xmlns:v="urn:schemas-microsoft-com:vml" xmlns:wp14="http://schemas.microsoft.com/office/word/2010/wordprocessingDrawing" xmlns:wp="http://schemas.openxmlformats.org/drawingml/2006/wordprocessingDrawing" xmlns:w10="urn:schemas-microsoft-com:office:word" xmlns:w="http://schemas.openxmlformats.org/wordprocessingml/2006/main" xmlns:w14="http://schemas.microsoft.com/office/word/2010/wordml" xmlns:w15="http://schemas.microsoft.com/office/word/2012/wordml" xmlns:w16cex="http://schemas.microsoft.com/office/word/2018/wordml/cex" xmlns:w16cid="http://schemas.microsoft.com/office/word/2016/wordml/cid" xmlns:w16="http://schemas.microsoft.com/office/word/2018/wordml" xmlns:w16sdtdh="http://schemas.microsoft.com/office/word/2020/wordml/sdtdatahash" xmlns:w16se="http://schemas.microsoft.com/office/word/2015/wordml/symex" xmlns:wpg="http://schemas.microsoft.com/office/word/2010/wordprocessingGroup" xmlns:wpi="http://schemas.microsoft.com/office/word/2010/wordprocessingInk" xmlns:wne="http://schemas.microsoft.com/office/word/2006/wordml" xmlns:wps="http://schemas.microsoft.com/office/word/2010/wordprocessingShape" mc:Ignorable="w14 w15 w16se w16cid w16 w16cex w16sdtdh wp14">
   <w:body>
     <w:p>
       <w:pPr>
@@ -15,6 +15,7 @@
       <w:bookmarkStart w:id="0" w:name="_Hlk67398480"/>
       <w:bookmarkStart w:id="1" w:name="_Toc526108654"/>
       <w:bookmarkStart w:id="2" w:name="_Toc526107363"/>
+      <w:bookmarkStart w:id="3" w:name="_Hlk105348073"/>
       <w:r>
         <w:rPr>
           <w:rFonts w:cs="Times New Roman"/>
@@ -394,7 +395,6 @@
         </w:rPr>
         <w:t xml:space="preserve">______________ </w:t>
       </w:r>
-      <w:proofErr w:type="spellStart"/>
       <w:r>
         <w:rPr>
           <w:rFonts w:cs="Times New Roman"/>
@@ -402,9 +402,8 @@
           <w:iCs/>
           <w:szCs w:val="28"/>
         </w:rPr>
-        <w:t>Золотова.А.А</w:t>
-      </w:r>
-      <w:proofErr w:type="spellEnd"/>
+        <w:t>А.А</w:t>
+      </w:r>
       <w:r>
         <w:rPr>
           <w:rFonts w:cs="Times New Roman"/>
@@ -414,23 +413,14 @@
         </w:rPr>
         <w:t>.</w:t>
       </w:r>
-    </w:p>
-    <w:p>
-      <w:pPr>
-        <w:ind w:left="707"/>
+      <w:r>
         <w:rPr>
           <w:rFonts w:cs="Times New Roman"/>
           <w:i/>
           <w:iCs/>
           <w:szCs w:val="28"/>
         </w:rPr>
-      </w:pPr>
-      <w:r>
-        <w:rPr>
-          <w:rFonts w:cs="Times New Roman"/>
-          <w:szCs w:val="28"/>
-        </w:rPr>
-        <w:t xml:space="preserve">______________ </w:t>
+        <w:t xml:space="preserve"> </w:t>
       </w:r>
       <w:r>
         <w:rPr>
@@ -439,16 +429,25 @@
           <w:iCs/>
           <w:szCs w:val="28"/>
         </w:rPr>
-        <w:t>Донцов А</w:t>
-      </w:r>
-      <w:r>
+        <w:t>Золотова</w:t>
+      </w:r>
+    </w:p>
+    <w:p>
+      <w:pPr>
+        <w:ind w:left="707"/>
         <w:rPr>
           <w:rFonts w:cs="Times New Roman"/>
           <w:i/>
           <w:iCs/>
           <w:szCs w:val="28"/>
         </w:rPr>
-        <w:t>.</w:t>
+      </w:pPr>
+      <w:r>
+        <w:rPr>
+          <w:rFonts w:cs="Times New Roman"/>
+          <w:szCs w:val="28"/>
+        </w:rPr>
+        <w:t xml:space="preserve">______________ </w:t>
       </w:r>
       <w:r>
         <w:rPr>
@@ -457,25 +456,16 @@
           <w:iCs/>
           <w:szCs w:val="28"/>
         </w:rPr>
-        <w:t>А</w:t>
-      </w:r>
-    </w:p>
-    <w:p>
-      <w:pPr>
-        <w:ind w:left="707"/>
+        <w:t>А.А</w:t>
+      </w:r>
+      <w:r>
         <w:rPr>
           <w:rFonts w:cs="Times New Roman"/>
           <w:i/>
           <w:iCs/>
           <w:szCs w:val="28"/>
         </w:rPr>
-      </w:pPr>
-      <w:r>
-        <w:rPr>
-          <w:rFonts w:cs="Times New Roman"/>
-          <w:szCs w:val="28"/>
-        </w:rPr>
-        <w:t xml:space="preserve">______________ </w:t>
+        <w:t>.</w:t>
       </w:r>
       <w:r>
         <w:rPr>
@@ -484,7 +474,7 @@
           <w:iCs/>
           <w:szCs w:val="28"/>
         </w:rPr>
-        <w:t>Мясоедов А</w:t>
+        <w:t xml:space="preserve"> </w:t>
       </w:r>
       <w:r>
         <w:rPr>
@@ -493,62 +483,105 @@
           <w:iCs/>
           <w:szCs w:val="28"/>
         </w:rPr>
-        <w:t>.</w:t>
-      </w:r>
-      <w:r>
+        <w:t>Донцов</w:t>
+      </w:r>
+    </w:p>
+    <w:p>
+      <w:pPr>
+        <w:ind w:left="707"/>
         <w:rPr>
           <w:rFonts w:cs="Times New Roman"/>
           <w:i/>
           <w:iCs/>
           <w:szCs w:val="28"/>
         </w:rPr>
-        <w:t>А</w:t>
-      </w:r>
-    </w:p>
-    <w:p>
-      <w:pPr>
+      </w:pPr>
+      <w:r>
         <w:rPr>
           <w:rFonts w:cs="Times New Roman"/>
           <w:szCs w:val="28"/>
         </w:rPr>
-      </w:pPr>
-      <w:r>
-        <w:rPr>
-          <w:rFonts w:cs="Times New Roman"/>
+        <w:t xml:space="preserve">______________ </w:t>
+      </w:r>
+      <w:r>
+        <w:rPr>
+          <w:rFonts w:cs="Times New Roman"/>
+          <w:i/>
+          <w:iCs/>
           <w:szCs w:val="28"/>
         </w:rPr>
-        <w:t xml:space="preserve">Заказчик </w:t>
+        <w:t>А.А</w:t>
+      </w:r>
+      <w:r>
+        <w:rPr>
+          <w:rFonts w:cs="Times New Roman"/>
+          <w:i/>
+          <w:iCs/>
+          <w:szCs w:val="28"/>
+        </w:rPr>
+        <w:t xml:space="preserve">. </w:t>
+      </w:r>
+      <w:r>
+        <w:rPr>
+          <w:rFonts w:cs="Times New Roman"/>
+          <w:i/>
+          <w:iCs/>
+          <w:szCs w:val="28"/>
+        </w:rPr>
+        <w:t>Мясоедов</w:t>
+      </w:r>
+    </w:p>
+    <w:p>
+      <w:pPr>
+        <w:rPr>
+          <w:rFonts w:cs="Times New Roman"/>
+          <w:szCs w:val="28"/>
+        </w:rPr>
+      </w:pPr>
+      <w:r>
+        <w:rPr>
+          <w:rFonts w:cs="Times New Roman"/>
+          <w:szCs w:val="28"/>
+        </w:rPr>
+        <w:t>Заказчик</w:t>
+      </w:r>
+      <w:r>
+        <w:rPr>
+          <w:rFonts w:cs="Times New Roman"/>
+          <w:szCs w:val="28"/>
+        </w:rPr>
+        <w:t>и</w:t>
+      </w:r>
+      <w:r>
+        <w:rPr>
+          <w:rFonts w:cs="Times New Roman"/>
+          <w:szCs w:val="28"/>
+        </w:rPr>
+        <w:t xml:space="preserve"> </w:t>
       </w:r>
     </w:p>
     <w:p>
       <w:pPr>
         <w:ind w:left="707"/>
-        <w:rPr>
-          <w:rFonts w:cs="Times New Roman"/>
-          <w:szCs w:val="28"/>
-        </w:rPr>
-      </w:pPr>
-      <w:r>
-        <w:rPr>
-          <w:rFonts w:cs="Times New Roman"/>
-          <w:szCs w:val="28"/>
-        </w:rPr>
-        <w:t>______________</w:t>
-      </w:r>
-      <w:r>
-        <w:rPr>
-          <w:rFonts w:cs="Times New Roman"/>
-          <w:szCs w:val="28"/>
-        </w:rPr>
-        <w:t xml:space="preserve"> </w:t>
-      </w:r>
-      <w:r>
         <w:rPr>
           <w:rFonts w:cs="Times New Roman"/>
           <w:i/>
           <w:szCs w:val="28"/>
         </w:rPr>
-        <w:t>Тарасов</w:t>
+      </w:pPr>
+      <w:r>
+        <w:rPr>
+          <w:rFonts w:cs="Times New Roman"/>
+          <w:szCs w:val="28"/>
+        </w:rPr>
+        <w:t>______________</w:t>
+      </w:r>
+      <w:r>
+        <w:rPr>
+          <w:rFonts w:cs="Times New Roman"/>
+          <w:szCs w:val="28"/>
+        </w:rPr>
+        <w:t xml:space="preserve"> </w:t>
       </w:r>
       <w:r>
         <w:rPr>
@@ -556,17 +589,66 @@
           <w:i/>
           <w:szCs w:val="28"/>
         </w:rPr>
-        <w:t xml:space="preserve"> В.С.</w:t>
-      </w:r>
-    </w:p>
-    <w:p>
-      <w:pPr>
-        <w:spacing w:before="240" w:after="120"/>
+        <w:t>В.С.</w:t>
+      </w:r>
+      <w:r>
         <w:rPr>
           <w:rFonts w:cs="Times New Roman"/>
           <w:i/>
           <w:szCs w:val="28"/>
         </w:rPr>
+        <w:t xml:space="preserve"> </w:t>
+      </w:r>
+      <w:r>
+        <w:rPr>
+          <w:rFonts w:cs="Times New Roman"/>
+          <w:i/>
+          <w:szCs w:val="28"/>
+        </w:rPr>
+        <w:t>Тарасов</w:t>
+      </w:r>
+    </w:p>
+    <w:p>
+      <w:pPr>
+        <w:ind w:left="707"/>
+        <w:rPr>
+          <w:rFonts w:cs="Times New Roman"/>
+          <w:szCs w:val="28"/>
+        </w:rPr>
+      </w:pPr>
+      <w:r>
+        <w:rPr>
+          <w:rFonts w:cs="Times New Roman"/>
+          <w:szCs w:val="28"/>
+        </w:rPr>
+        <w:t xml:space="preserve">______________ </w:t>
+      </w:r>
+      <w:r>
+        <w:rPr>
+          <w:rFonts w:cs="Times New Roman"/>
+          <w:i/>
+          <w:szCs w:val="28"/>
+        </w:rPr>
+        <w:t>И.В. Клейменов</w:t>
+      </w:r>
+    </w:p>
+    <w:p>
+      <w:pPr>
+        <w:ind w:left="707"/>
+        <w:rPr>
+          <w:rFonts w:cs="Times New Roman"/>
+          <w:szCs w:val="28"/>
+        </w:rPr>
+      </w:pPr>
+    </w:p>
+    <w:p>
+      <w:pPr>
+        <w:spacing w:before="240" w:after="120"/>
+        <w:rPr>
+          <w:rFonts w:cs="Times New Roman"/>
+          <w:i/>
+          <w:szCs w:val="28"/>
+        </w:rPr>
       </w:pPr>
     </w:p>
     <w:p>
@@ -592,7 +674,7 @@
     <w:p>
       <w:pPr>
         <w:spacing w:before="160"/>
-        <w:jc w:val="center"/>
+        <w:ind w:firstLine="0"/>
         <w:rPr>
           <w:rFonts w:cs="Times New Roman"/>
           <w:szCs w:val="28"/>
@@ -608,31 +690,22 @@
           <w:szCs w:val="28"/>
         </w:rPr>
       </w:pPr>
-    </w:p>
-    <w:p>
-      <w:pPr>
-        <w:spacing w:before="160"/>
-        <w:jc w:val="center"/>
+      <w:r>
         <w:rPr>
           <w:rFonts w:cs="Times New Roman"/>
           <w:szCs w:val="28"/>
         </w:rPr>
-      </w:pPr>
+        <w:t>Воронеж 202</w:t>
+      </w:r>
+      <w:bookmarkEnd w:id="0"/>
       <w:r>
         <w:rPr>
           <w:rFonts w:cs="Times New Roman"/>
           <w:szCs w:val="28"/>
         </w:rPr>
-        <w:t>Воронеж 202</w:t>
-      </w:r>
-      <w:bookmarkEnd w:id="0"/>
-      <w:r>
-        <w:rPr>
-          <w:rFonts w:cs="Times New Roman"/>
-          <w:szCs w:val="28"/>
-        </w:rPr>
         <w:t>2</w:t>
       </w:r>
+      <w:bookmarkEnd w:id="3"/>
       <w:r>
         <w:rPr>
           <w:rFonts w:cs="Times New Roman"/>
@@ -653,14 +726,14 @@
           <w:lang w:eastAsia="en-US"/>
         </w:rPr>
       </w:pPr>
-      <w:bookmarkStart w:id="3" w:name="_Toc526187553"/>
+      <w:bookmarkStart w:id="4" w:name="_Toc526187553"/>
       <w:r>
         <w:lastRenderedPageBreak/>
         <w:t>Содержание</w:t>
       </w:r>
-      <w:bookmarkStart w:id="4" w:name="_Toc526108655"/>
+      <w:bookmarkStart w:id="5" w:name="_Toc526108655"/>
       <w:bookmarkEnd w:id="1"/>
-      <w:bookmarkEnd w:id="3"/>
+      <w:bookmarkEnd w:id="4"/>
     </w:p>
     <w:sdt>
       <w:sdtPr>
@@ -3900,10 +3973,10 @@
       <w:r>
         <w:br w:type="page"/>
       </w:r>
-      <w:bookmarkStart w:id="5" w:name="_Toc68798690"/>
-      <w:bookmarkStart w:id="6" w:name="_Toc98535836"/>
+      <w:bookmarkStart w:id="6" w:name="_Toc68798690"/>
+      <w:bookmarkStart w:id="7" w:name="_Toc98535836"/>
       <w:bookmarkEnd w:id="2"/>
-      <w:bookmarkEnd w:id="4"/>
+      <w:bookmarkEnd w:id="5"/>
       <w:r>
         <w:lastRenderedPageBreak/>
         <w:t>Общие</w:t>
@@ -3914,8 +3987,8 @@
         </w:rPr>
         <w:t xml:space="preserve"> положения</w:t>
       </w:r>
-      <w:bookmarkEnd w:id="5"/>
       <w:bookmarkEnd w:id="6"/>
+      <w:bookmarkEnd w:id="7"/>
     </w:p>
     <w:p>
       <w:pPr>
@@ -3926,16 +3999,16 @@
         </w:numPr>
         <w:outlineLvl w:val="1"/>
       </w:pPr>
-      <w:bookmarkStart w:id="7" w:name="_Toc68798691"/>
-      <w:bookmarkStart w:id="8" w:name="_Toc98535837"/>
+      <w:bookmarkStart w:id="8" w:name="_Toc68798691"/>
+      <w:bookmarkStart w:id="9" w:name="_Toc98535837"/>
       <w:r>
         <w:t xml:space="preserve">Название </w:t>
       </w:r>
-      <w:bookmarkEnd w:id="7"/>
+      <w:bookmarkEnd w:id="8"/>
       <w:r>
         <w:t>мобильного приложения</w:t>
       </w:r>
-      <w:bookmarkEnd w:id="8"/>
+      <w:bookmarkEnd w:id="9"/>
     </w:p>
     <w:p>
       <w:pPr>
@@ -4067,13 +4140,13 @@
         </w:numPr>
         <w:outlineLvl w:val="1"/>
       </w:pPr>
-      <w:bookmarkStart w:id="9" w:name="_Toc68798692"/>
-      <w:bookmarkStart w:id="10" w:name="_Toc98535838"/>
+      <w:bookmarkStart w:id="10" w:name="_Toc68798692"/>
+      <w:bookmarkStart w:id="11" w:name="_Toc98535838"/>
       <w:r>
         <w:t>Наименование объединений исполнителей и заказчика</w:t>
       </w:r>
-      <w:bookmarkEnd w:id="9"/>
       <w:bookmarkEnd w:id="10"/>
+      <w:bookmarkEnd w:id="11"/>
     </w:p>
     <w:p>
       <w:pPr>
@@ -4182,16 +4255,16 @@
         </w:numPr>
         <w:outlineLvl w:val="1"/>
       </w:pPr>
-      <w:bookmarkStart w:id="11" w:name="_Toc68798693"/>
-      <w:bookmarkStart w:id="12" w:name="_Toc98535839"/>
+      <w:bookmarkStart w:id="12" w:name="_Toc68798693"/>
+      <w:bookmarkStart w:id="13" w:name="_Toc98535839"/>
       <w:r>
         <w:t xml:space="preserve">Перечень документов, на основании которых создается </w:t>
       </w:r>
-      <w:bookmarkEnd w:id="11"/>
+      <w:bookmarkEnd w:id="12"/>
       <w:r>
         <w:t>мобильное приложение</w:t>
       </w:r>
-      <w:bookmarkEnd w:id="12"/>
+      <w:bookmarkEnd w:id="13"/>
     </w:p>
     <w:p>
       <w:pPr>
@@ -4227,13 +4300,13 @@
         </w:numPr>
         <w:outlineLvl w:val="1"/>
       </w:pPr>
-      <w:bookmarkStart w:id="13" w:name="_Toc68798694"/>
-      <w:bookmarkStart w:id="14" w:name="_Toc98535840"/>
+      <w:bookmarkStart w:id="14" w:name="_Toc68798694"/>
+      <w:bookmarkStart w:id="15" w:name="_Toc98535840"/>
       <w:r>
         <w:t>Состав и содержание работ по созданию системы</w:t>
       </w:r>
-      <w:bookmarkEnd w:id="13"/>
       <w:bookmarkEnd w:id="14"/>
+      <w:bookmarkEnd w:id="15"/>
     </w:p>
     <w:p>
       <w:pPr>
@@ -6422,16 +6495,16 @@
         </w:numPr>
         <w:outlineLvl w:val="1"/>
       </w:pPr>
-      <w:bookmarkStart w:id="15" w:name="_Toc68798695"/>
-      <w:bookmarkStart w:id="16" w:name="_Toc98535841"/>
+      <w:bookmarkStart w:id="16" w:name="_Toc68798695"/>
+      <w:bookmarkStart w:id="17" w:name="_Toc98535841"/>
       <w:r>
         <w:t xml:space="preserve">Порядок оформления и предъявления заказчику результатов работ по созданию </w:t>
       </w:r>
-      <w:bookmarkEnd w:id="15"/>
+      <w:bookmarkEnd w:id="16"/>
       <w:r>
         <w:t>мобильного приложения</w:t>
       </w:r>
-      <w:bookmarkEnd w:id="16"/>
+      <w:bookmarkEnd w:id="17"/>
     </w:p>
     <w:p>
       <w:pPr>
@@ -6599,11 +6672,11 @@
         </w:numPr>
         <w:outlineLvl w:val="1"/>
       </w:pPr>
-      <w:bookmarkStart w:id="17" w:name="_Toc98535842"/>
+      <w:bookmarkStart w:id="18" w:name="_Toc98535842"/>
       <w:r>
         <w:t>Термины и сокращения</w:t>
       </w:r>
-      <w:bookmarkEnd w:id="17"/>
+      <w:bookmarkEnd w:id="18"/>
     </w:p>
     <w:p>
       <w:pPr>
@@ -6867,13 +6940,7 @@
         <w:rPr>
           <w:rFonts w:cs="Times New Roman"/>
         </w:rPr>
-        <w:t>перевод определённой суммы</w:t>
-      </w:r>
-      <w:r>
-        <w:rPr>
-          <w:rFonts w:cs="Times New Roman"/>
-        </w:rPr>
-        <w:t xml:space="preserve"> с баланса</w:t>
+        <w:t>перевод определённой суммы с баланса</w:t>
       </w:r>
       <w:r>
         <w:rPr>
@@ -6986,19 +7053,19 @@
         </w:numPr>
         <w:outlineLvl w:val="0"/>
       </w:pPr>
-      <w:bookmarkStart w:id="18" w:name="_Toc68798696"/>
-      <w:bookmarkStart w:id="19" w:name="_Toc98535843"/>
+      <w:bookmarkStart w:id="19" w:name="_Toc68798696"/>
+      <w:bookmarkStart w:id="20" w:name="_Toc98535843"/>
       <w:r>
         <w:t>Назначение и цель</w:t>
       </w:r>
       <w:r>
         <w:t xml:space="preserve"> создания </w:t>
       </w:r>
-      <w:bookmarkEnd w:id="18"/>
+      <w:bookmarkEnd w:id="19"/>
       <w:r>
         <w:t>мобильного приложения</w:t>
       </w:r>
-      <w:bookmarkEnd w:id="19"/>
+      <w:bookmarkEnd w:id="20"/>
     </w:p>
     <w:p>
       <w:pPr>
@@ -7009,19 +7076,19 @@
         </w:numPr>
         <w:outlineLvl w:val="1"/>
       </w:pPr>
-      <w:bookmarkStart w:id="20" w:name="_Toc68798697"/>
-      <w:bookmarkStart w:id="21" w:name="_Toc98535844"/>
+      <w:bookmarkStart w:id="21" w:name="_Toc68798697"/>
+      <w:bookmarkStart w:id="22" w:name="_Toc98535844"/>
       <w:r>
         <w:t>Назначение создания</w:t>
       </w:r>
       <w:r>
         <w:t xml:space="preserve"> </w:t>
       </w:r>
-      <w:bookmarkEnd w:id="20"/>
+      <w:bookmarkEnd w:id="21"/>
       <w:r>
         <w:t>мобильного приложения</w:t>
       </w:r>
-      <w:bookmarkEnd w:id="21"/>
+      <w:bookmarkEnd w:id="22"/>
     </w:p>
     <w:p>
       <w:pPr>
@@ -7080,19 +7147,19 @@
         </w:numPr>
         <w:outlineLvl w:val="1"/>
       </w:pPr>
-      <w:bookmarkStart w:id="22" w:name="_Toc68798698"/>
-      <w:bookmarkStart w:id="23" w:name="_Toc98535845"/>
+      <w:bookmarkStart w:id="23" w:name="_Toc68798698"/>
+      <w:bookmarkStart w:id="24" w:name="_Toc98535845"/>
       <w:r>
         <w:t>Цели создания</w:t>
       </w:r>
       <w:r>
         <w:t xml:space="preserve"> </w:t>
       </w:r>
-      <w:bookmarkEnd w:id="22"/>
+      <w:bookmarkEnd w:id="23"/>
       <w:r>
         <w:t>мобильного приложения</w:t>
       </w:r>
-      <w:bookmarkEnd w:id="23"/>
+      <w:bookmarkEnd w:id="24"/>
     </w:p>
     <w:p>
       <w:pPr>
@@ -7188,11 +7255,11 @@
         </w:numPr>
         <w:outlineLvl w:val="0"/>
       </w:pPr>
-      <w:bookmarkStart w:id="24" w:name="_Toc98535846"/>
+      <w:bookmarkStart w:id="25" w:name="_Toc98535846"/>
       <w:r>
         <w:t>Характеристика объектов автоматизации</w:t>
       </w:r>
-      <w:bookmarkEnd w:id="24"/>
+      <w:bookmarkEnd w:id="25"/>
     </w:p>
     <w:p>
       <w:pPr>
@@ -7588,16 +7655,16 @@
         </w:numPr>
         <w:outlineLvl w:val="0"/>
       </w:pPr>
-      <w:bookmarkStart w:id="25" w:name="_Toc68798699"/>
-      <w:bookmarkStart w:id="26" w:name="_Toc98535847"/>
+      <w:bookmarkStart w:id="26" w:name="_Toc68798699"/>
+      <w:bookmarkStart w:id="27" w:name="_Toc98535847"/>
       <w:r>
         <w:t xml:space="preserve">Требования к </w:t>
       </w:r>
       <w:r>
         <w:t>системе</w:t>
       </w:r>
-      <w:bookmarkEnd w:id="25"/>
       <w:bookmarkEnd w:id="26"/>
+      <w:bookmarkEnd w:id="27"/>
     </w:p>
     <w:p>
       <w:pPr>
@@ -7608,11 +7675,11 @@
         </w:numPr>
         <w:outlineLvl w:val="1"/>
       </w:pPr>
-      <w:bookmarkStart w:id="27" w:name="_Toc98535848"/>
+      <w:bookmarkStart w:id="28" w:name="_Toc98535848"/>
       <w:r>
         <w:t>Требования к системе в целом</w:t>
       </w:r>
-      <w:bookmarkEnd w:id="27"/>
+      <w:bookmarkEnd w:id="28"/>
     </w:p>
     <w:p>
       <w:pPr>
@@ -7874,14 +7941,14 @@
           <w:rFonts w:cs="Times New Roman"/>
         </w:rPr>
       </w:pPr>
-      <w:bookmarkStart w:id="28" w:name="_Toc98535849"/>
+      <w:bookmarkStart w:id="29" w:name="_Toc98535849"/>
       <w:r>
         <w:rPr>
           <w:rFonts w:cs="Times New Roman"/>
         </w:rPr>
         <w:t>Требования к структуре и функционированию системы</w:t>
       </w:r>
-      <w:bookmarkEnd w:id="28"/>
+      <w:bookmarkEnd w:id="29"/>
     </w:p>
     <w:p>
       <w:pPr>
@@ -8056,14 +8123,14 @@
           <w:rFonts w:cs="Times New Roman"/>
         </w:rPr>
       </w:pPr>
-      <w:bookmarkStart w:id="29" w:name="_Toc98535850"/>
+      <w:bookmarkStart w:id="30" w:name="_Toc98535850"/>
       <w:r>
         <w:rPr>
           <w:rFonts w:cs="Times New Roman"/>
         </w:rPr>
         <w:t>Требования к аутентификации</w:t>
       </w:r>
-      <w:bookmarkEnd w:id="29"/>
+      <w:bookmarkEnd w:id="30"/>
     </w:p>
     <w:p>
       <w:pPr>
@@ -8191,14 +8258,14 @@
           <w:rFonts w:cs="Times New Roman"/>
         </w:rPr>
       </w:pPr>
-      <w:bookmarkStart w:id="30" w:name="_Toc98535851"/>
+      <w:bookmarkStart w:id="31" w:name="_Toc98535851"/>
       <w:r>
         <w:rPr>
           <w:rFonts w:cs="Times New Roman"/>
         </w:rPr>
         <w:t>Требования к численности и квалификации персонала</w:t>
       </w:r>
-      <w:bookmarkEnd w:id="30"/>
+      <w:bookmarkEnd w:id="31"/>
     </w:p>
     <w:p>
       <w:pPr>
@@ -8317,14 +8384,14 @@
           <w:rFonts w:cs="Times New Roman"/>
         </w:rPr>
       </w:pPr>
-      <w:bookmarkStart w:id="31" w:name="_Toc98535852"/>
+      <w:bookmarkStart w:id="32" w:name="_Toc98535852"/>
       <w:r>
         <w:rPr>
           <w:rFonts w:cs="Times New Roman"/>
         </w:rPr>
         <w:t>Требования к патентной чистоте</w:t>
       </w:r>
-      <w:bookmarkEnd w:id="31"/>
+      <w:bookmarkEnd w:id="32"/>
     </w:p>
     <w:p>
       <w:pPr>
@@ -8355,17 +8422,17 @@
         </w:numPr>
         <w:outlineLvl w:val="1"/>
       </w:pPr>
-      <w:bookmarkStart w:id="32" w:name="_Toc68798700"/>
-      <w:bookmarkStart w:id="33" w:name="_Toc98535853"/>
+      <w:bookmarkStart w:id="33" w:name="_Toc68798700"/>
+      <w:bookmarkStart w:id="34" w:name="_Toc98535853"/>
       <w:r>
         <w:lastRenderedPageBreak/>
         <w:t xml:space="preserve">Требования к программному обеспечению </w:t>
       </w:r>
-      <w:bookmarkEnd w:id="32"/>
+      <w:bookmarkEnd w:id="33"/>
       <w:r>
         <w:t>приложения</w:t>
       </w:r>
-      <w:bookmarkEnd w:id="33"/>
+      <w:bookmarkEnd w:id="34"/>
     </w:p>
     <w:p>
       <w:pPr>
@@ -8635,16 +8702,16 @@
         </w:numPr>
         <w:outlineLvl w:val="0"/>
       </w:pPr>
-      <w:bookmarkStart w:id="34" w:name="_Toc68798702"/>
-      <w:bookmarkStart w:id="35" w:name="_Toc98535854"/>
+      <w:bookmarkStart w:id="35" w:name="_Toc68798702"/>
+      <w:bookmarkStart w:id="36" w:name="_Toc98535854"/>
       <w:r>
         <w:t xml:space="preserve">Языковые версии </w:t>
       </w:r>
-      <w:bookmarkEnd w:id="34"/>
+      <w:bookmarkEnd w:id="35"/>
       <w:r>
         <w:t>мобильного приложения</w:t>
       </w:r>
-      <w:bookmarkEnd w:id="35"/>
+      <w:bookmarkEnd w:id="36"/>
     </w:p>
     <w:p>
       <w:pPr>
@@ -8680,16 +8747,16 @@
         </w:numPr>
         <w:outlineLvl w:val="0"/>
       </w:pPr>
-      <w:bookmarkStart w:id="36" w:name="_Toc68798704"/>
-      <w:bookmarkStart w:id="37" w:name="_Toc98535855"/>
+      <w:bookmarkStart w:id="37" w:name="_Toc68798704"/>
+      <w:bookmarkStart w:id="38" w:name="_Toc98535855"/>
       <w:r>
         <w:t xml:space="preserve">Дизайн </w:t>
       </w:r>
-      <w:bookmarkEnd w:id="36"/>
+      <w:bookmarkEnd w:id="37"/>
       <w:r>
         <w:t>мобильного приложения</w:t>
       </w:r>
-      <w:bookmarkEnd w:id="37"/>
+      <w:bookmarkEnd w:id="38"/>
     </w:p>
     <w:p>
       <w:pPr>
@@ -8807,17 +8874,17 @@
         </w:numPr>
         <w:outlineLvl w:val="0"/>
       </w:pPr>
-      <w:bookmarkStart w:id="38" w:name="_Toc68798706"/>
-      <w:bookmarkStart w:id="39" w:name="_Toc98535856"/>
+      <w:bookmarkStart w:id="39" w:name="_Toc68798706"/>
+      <w:bookmarkStart w:id="40" w:name="_Toc98535856"/>
       <w:r>
         <w:lastRenderedPageBreak/>
         <w:t xml:space="preserve">Навигация по </w:t>
       </w:r>
-      <w:bookmarkEnd w:id="38"/>
+      <w:bookmarkEnd w:id="39"/>
       <w:r>
         <w:t>мобильному приложению</w:t>
       </w:r>
-      <w:bookmarkEnd w:id="39"/>
+      <w:bookmarkEnd w:id="40"/>
     </w:p>
     <w:p>
       <w:pPr>
@@ -8828,13 +8895,13 @@
         </w:numPr>
         <w:outlineLvl w:val="1"/>
       </w:pPr>
-      <w:bookmarkStart w:id="40" w:name="_Toc68798707"/>
-      <w:bookmarkStart w:id="41" w:name="_Toc98535857"/>
+      <w:bookmarkStart w:id="41" w:name="_Toc68798707"/>
+      <w:bookmarkStart w:id="42" w:name="_Toc98535857"/>
       <w:r>
         <w:t>Основное навигационное меню</w:t>
       </w:r>
-      <w:bookmarkEnd w:id="40"/>
       <w:bookmarkEnd w:id="41"/>
+      <w:bookmarkEnd w:id="42"/>
     </w:p>
     <w:p>
       <w:pPr>
@@ -8891,8 +8958,8 @@
         </w:rPr>
         <w:t>.</w:t>
       </w:r>
-      <w:bookmarkStart w:id="42" w:name="_3whwml4"/>
-      <w:bookmarkEnd w:id="42"/>
+      <w:bookmarkStart w:id="43" w:name="_3whwml4"/>
+      <w:bookmarkEnd w:id="43"/>
     </w:p>
     <w:p>
       <w:pPr>
@@ -8903,7 +8970,7 @@
         </w:numPr>
         <w:ind w:left="930"/>
       </w:pPr>
-      <w:bookmarkStart w:id="43" w:name="_Toc68798708"/>
+      <w:bookmarkStart w:id="44" w:name="_Toc68798708"/>
     </w:p>
     <w:p>
       <w:pPr>
@@ -8914,15 +8981,15 @@
         </w:numPr>
         <w:outlineLvl w:val="0"/>
       </w:pPr>
-      <w:bookmarkStart w:id="44" w:name="_Toc98535858"/>
+      <w:bookmarkStart w:id="45" w:name="_Toc98535858"/>
       <w:r>
         <w:t xml:space="preserve">Описание страниц </w:t>
       </w:r>
-      <w:bookmarkEnd w:id="43"/>
+      <w:bookmarkEnd w:id="44"/>
       <w:r>
         <w:t>приложения</w:t>
       </w:r>
-      <w:bookmarkEnd w:id="44"/>
+      <w:bookmarkEnd w:id="45"/>
     </w:p>
     <w:p>
       <w:pPr>
@@ -8933,14 +9000,14 @@
         </w:numPr>
         <w:outlineLvl w:val="1"/>
       </w:pPr>
-      <w:bookmarkStart w:id="45" w:name="_Toc98535859"/>
+      <w:bookmarkStart w:id="46" w:name="_Toc98535859"/>
       <w:r>
         <w:t>Описание страницы</w:t>
       </w:r>
       <w:r>
         <w:t xml:space="preserve"> авторизации</w:t>
       </w:r>
-      <w:bookmarkEnd w:id="45"/>
+      <w:bookmarkEnd w:id="46"/>
     </w:p>
     <w:p>
       <w:pPr>
@@ -9065,11 +9132,11 @@
         </w:numPr>
         <w:outlineLvl w:val="1"/>
       </w:pPr>
-      <w:bookmarkStart w:id="46" w:name="_Toc98535860"/>
+      <w:bookmarkStart w:id="47" w:name="_Toc98535860"/>
       <w:r>
         <w:t>Описание страницы регистрации</w:t>
       </w:r>
-      <w:bookmarkEnd w:id="46"/>
+      <w:bookmarkEnd w:id="47"/>
     </w:p>
     <w:p>
       <w:pPr>
@@ -9224,11 +9291,11 @@
         </w:numPr>
         <w:outlineLvl w:val="1"/>
       </w:pPr>
-      <w:bookmarkStart w:id="47" w:name="_Toc98535861"/>
+      <w:bookmarkStart w:id="48" w:name="_Toc98535861"/>
       <w:r>
         <w:t>Описание страницы просмотра статистики для неавторизованного пользователя</w:t>
       </w:r>
-      <w:bookmarkEnd w:id="47"/>
+      <w:bookmarkEnd w:id="48"/>
     </w:p>
     <w:p>
       <w:pPr>
@@ -9320,11 +9387,11 @@
         </w:numPr>
         <w:outlineLvl w:val="1"/>
       </w:pPr>
-      <w:bookmarkStart w:id="48" w:name="_Toc98535862"/>
+      <w:bookmarkStart w:id="49" w:name="_Toc98535862"/>
       <w:r>
         <w:t>Описание страницы просмотра категорий расходов</w:t>
       </w:r>
-      <w:bookmarkEnd w:id="48"/>
+      <w:bookmarkEnd w:id="49"/>
     </w:p>
     <w:p>
       <w:pPr>
@@ -9436,7 +9503,7 @@
         </w:numPr>
         <w:outlineLvl w:val="1"/>
       </w:pPr>
-      <w:bookmarkStart w:id="49" w:name="_Toc98535863"/>
+      <w:bookmarkStart w:id="50" w:name="_Toc98535863"/>
       <w:r>
         <w:t xml:space="preserve">Описание страницы просмотра </w:t>
       </w:r>
@@ -9446,7 +9513,7 @@
       <w:r>
         <w:t>транзакций</w:t>
       </w:r>
-      <w:bookmarkEnd w:id="49"/>
+      <w:bookmarkEnd w:id="50"/>
     </w:p>
     <w:p>
       <w:pPr>
@@ -9562,11 +9629,11 @@
         </w:numPr>
         <w:outlineLvl w:val="1"/>
       </w:pPr>
-      <w:bookmarkStart w:id="50" w:name="_Toc98535864"/>
+      <w:bookmarkStart w:id="51" w:name="_Toc98535864"/>
       <w:r>
         <w:t>Описание страницы просмотра рекомендаций и статистики</w:t>
       </w:r>
-      <w:bookmarkEnd w:id="50"/>
+      <w:bookmarkEnd w:id="51"/>
     </w:p>
     <w:p>
       <w:pPr>
@@ -9686,11 +9753,11 @@
         </w:numPr>
         <w:outlineLvl w:val="1"/>
       </w:pPr>
-      <w:bookmarkStart w:id="51" w:name="_Toc98535865"/>
+      <w:bookmarkStart w:id="52" w:name="_Toc98535865"/>
       <w:r>
         <w:t>Описание страницы редактирования категории</w:t>
       </w:r>
-      <w:bookmarkEnd w:id="51"/>
+      <w:bookmarkEnd w:id="52"/>
     </w:p>
     <w:p>
       <w:pPr>
@@ -9844,11 +9911,11 @@
         </w:numPr>
         <w:outlineLvl w:val="1"/>
       </w:pPr>
-      <w:bookmarkStart w:id="52" w:name="_Toc98535866"/>
+      <w:bookmarkStart w:id="53" w:name="_Toc98535866"/>
       <w:r>
         <w:t>Описание страницы редактирования транзакции</w:t>
       </w:r>
-      <w:bookmarkEnd w:id="52"/>
+      <w:bookmarkEnd w:id="53"/>
     </w:p>
     <w:p>
       <w:pPr>
@@ -10038,11 +10105,11 @@
         </w:numPr>
         <w:outlineLvl w:val="1"/>
       </w:pPr>
-      <w:bookmarkStart w:id="53" w:name="_Toc98535867"/>
+      <w:bookmarkStart w:id="54" w:name="_Toc98535867"/>
       <w:r>
         <w:t>Описание страницы добавления транзакции</w:t>
       </w:r>
-      <w:bookmarkEnd w:id="53"/>
+      <w:bookmarkEnd w:id="54"/>
     </w:p>
     <w:p>
       <w:pPr>
@@ -10226,7 +10293,7 @@
         <w:ind w:left="792" w:hanging="432"/>
         <w:outlineLvl w:val="1"/>
       </w:pPr>
-      <w:bookmarkStart w:id="54" w:name="_Toc98535868"/>
+      <w:bookmarkStart w:id="55" w:name="_Toc98535868"/>
       <w:r>
         <w:t>8.10.</w:t>
       </w:r>
@@ -10236,7 +10303,7 @@
       <w:r>
         <w:t>редактирования профиля пользователя</w:t>
       </w:r>
-      <w:bookmarkEnd w:id="54"/>
+      <w:bookmarkEnd w:id="55"/>
     </w:p>
     <w:p>
       <w:pPr>
@@ -10395,11 +10462,11 @@
         </w:numPr>
         <w:outlineLvl w:val="0"/>
       </w:pPr>
-      <w:bookmarkStart w:id="55" w:name="_Toc98535869"/>
+      <w:bookmarkStart w:id="56" w:name="_Toc98535869"/>
       <w:r>
         <w:t>Функциональность сайта</w:t>
       </w:r>
-      <w:bookmarkEnd w:id="55"/>
+      <w:bookmarkEnd w:id="56"/>
     </w:p>
     <w:p>
       <w:pPr>
@@ -10987,19 +11054,6 @@
         </w:rPr>
         <w:t>закции, а именно сумму транзакции, дату транзакции, описание транзакции на странице редактирования транзакции.</w:t>
       </w:r>
-    </w:p>
-    <w:p>
-      <w:pPr>
-        <w:pStyle w:val="a"/>
-        <w:numPr>
-          <w:ilvl w:val="0"/>
-          <w:numId w:val="0"/>
-        </w:numPr>
-        <w:ind w:left="720" w:hanging="360"/>
-        <w:rPr>
-          <w:rFonts w:cs="Times New Roman"/>
-        </w:rPr>
-      </w:pPr>
     </w:p>
     <w:p>
       <w:pPr>
@@ -11010,20 +11064,21 @@
         </w:numPr>
         <w:outlineLvl w:val="0"/>
       </w:pPr>
-      <w:bookmarkStart w:id="56" w:name="_Toc68798714"/>
-      <w:bookmarkStart w:id="57" w:name="_Toc98535870"/>
+      <w:bookmarkStart w:id="57" w:name="_Toc68798714"/>
+      <w:bookmarkStart w:id="58" w:name="_Toc98535870"/>
       <w:r>
         <w:t>Порядок контроля и приемки работ</w:t>
       </w:r>
-      <w:bookmarkEnd w:id="56"/>
       <w:bookmarkEnd w:id="57"/>
-    </w:p>
-    <w:p>
-      <w:pPr>
-        <w:rPr>
-          <w:rFonts w:cs="Times New Roman"/>
-        </w:rPr>
-      </w:pPr>
+      <w:bookmarkEnd w:id="58"/>
+    </w:p>
+    <w:p>
+      <w:pPr>
+        <w:rPr>
+          <w:rFonts w:cs="Times New Roman"/>
+        </w:rPr>
+      </w:pPr>
+      <w:bookmarkStart w:id="59" w:name="_Hlk105348851"/>
       <w:r>
         <w:rPr>
           <w:rFonts w:cs="Times New Roman"/>
@@ -11106,25 +11161,38 @@
         </w:numPr>
         <w:outlineLvl w:val="0"/>
       </w:pPr>
-      <w:bookmarkStart w:id="58" w:name="_Toc68798715"/>
-      <w:bookmarkStart w:id="59" w:name="_Toc98535871"/>
+      <w:bookmarkStart w:id="60" w:name="_Toc68798715"/>
+      <w:bookmarkStart w:id="61" w:name="_Toc98535871"/>
+      <w:bookmarkEnd w:id="59"/>
       <w:r>
         <w:t>Реквизиты и подписи сторон</w:t>
       </w:r>
-      <w:bookmarkEnd w:id="58"/>
-      <w:bookmarkEnd w:id="59"/>
-    </w:p>
-    <w:p>
-      <w:pPr>
-        <w:rPr>
-          <w:rFonts w:cs="Times New Roman"/>
-        </w:rPr>
-      </w:pPr>
-      <w:r>
-        <w:rPr>
-          <w:rFonts w:cs="Times New Roman"/>
-        </w:rPr>
-        <w:t>Заказчик:</w:t>
+      <w:bookmarkEnd w:id="60"/>
+      <w:bookmarkEnd w:id="61"/>
+    </w:p>
+    <w:p>
+      <w:pPr>
+        <w:rPr>
+          <w:rFonts w:cs="Times New Roman"/>
+        </w:rPr>
+      </w:pPr>
+      <w:r>
+        <w:rPr>
+          <w:rFonts w:cs="Times New Roman"/>
+        </w:rPr>
+        <w:t>Заказчик</w:t>
+      </w:r>
+      <w:r>
+        <w:rPr>
+          <w:rFonts w:cs="Times New Roman"/>
+        </w:rPr>
+        <w:t>и</w:t>
+      </w:r>
+      <w:r>
+        <w:rPr>
+          <w:rFonts w:cs="Times New Roman"/>
+        </w:rPr>
+        <w:t>:</w:t>
       </w:r>
     </w:p>
     <w:p>
@@ -11138,7 +11206,60 @@
         <w:rPr>
           <w:rFonts w:cs="Times New Roman"/>
         </w:rPr>
-        <w:t>______________ (Тарасов В.С.)</w:t>
+        <w:t>______________ (</w:t>
+      </w:r>
+      <w:r>
+        <w:rPr>
+          <w:rFonts w:cs="Times New Roman"/>
+        </w:rPr>
+        <w:t>В.С.</w:t>
+      </w:r>
+      <w:r>
+        <w:rPr>
+          <w:rFonts w:cs="Times New Roman"/>
+        </w:rPr>
+        <w:t xml:space="preserve"> </w:t>
+      </w:r>
+      <w:r>
+        <w:rPr>
+          <w:rFonts w:cs="Times New Roman"/>
+        </w:rPr>
+        <w:t>Тарасов)</w:t>
+      </w:r>
+    </w:p>
+    <w:p>
+      <w:pPr>
+        <w:pStyle w:val="af8"/>
+        <w:jc w:val="both"/>
+        <w:rPr>
+          <w:rFonts w:cs="Times New Roman"/>
+          <w:b w:val="0"/>
+          <w:sz w:val="28"/>
+        </w:rPr>
+      </w:pPr>
+      <w:r>
+        <w:rPr>
+          <w:rFonts w:cs="Times New Roman"/>
+          <w:b w:val="0"/>
+          <w:sz w:val="28"/>
+        </w:rPr>
+        <w:t>______________ (</w:t>
+      </w:r>
+      <w:r>
+        <w:rPr>
+          <w:rFonts w:cs="Times New Roman"/>
+          <w:b w:val="0"/>
+          <w:sz w:val="28"/>
+        </w:rPr>
+        <w:t>И.В. Клейменов</w:t>
+      </w:r>
+      <w:r>
+        <w:rPr>
+          <w:rFonts w:cs="Times New Roman"/>
+          <w:b w:val="0"/>
+          <w:sz w:val="28"/>
+        </w:rPr>
+        <w:t>)</w:t>
       </w:r>
     </w:p>
     <w:p>
@@ -11165,13 +11286,31 @@
         <w:rPr>
           <w:rFonts w:cs="Times New Roman"/>
         </w:rPr>
-        <w:t>__________ (Золотова А.А</w:t>
-      </w:r>
-      <w:r>
-        <w:rPr>
-          <w:rFonts w:cs="Times New Roman"/>
-        </w:rPr>
-        <w:t>.)</w:t>
+        <w:t>______________</w:t>
+      </w:r>
+      <w:r>
+        <w:rPr>
+          <w:rFonts w:cs="Times New Roman"/>
+        </w:rPr>
+        <w:t>(</w:t>
+      </w:r>
+      <w:r>
+        <w:rPr>
+          <w:rFonts w:cs="Times New Roman"/>
+        </w:rPr>
+        <w:t xml:space="preserve">А.А. </w:t>
+      </w:r>
+      <w:r>
+        <w:rPr>
+          <w:rFonts w:cs="Times New Roman"/>
+        </w:rPr>
+        <w:t>Золотова</w:t>
+      </w:r>
+      <w:r>
+        <w:rPr>
+          <w:rFonts w:cs="Times New Roman"/>
+        </w:rPr>
+        <w:t>)</w:t>
       </w:r>
     </w:p>
     <w:p>
@@ -11185,51 +11324,109 @@
         <w:rPr>
           <w:rFonts w:cs="Times New Roman"/>
         </w:rPr>
-        <w:t>__________</w:t>
-      </w:r>
-      <w:r>
-        <w:rPr>
-          <w:rFonts w:cs="Times New Roman"/>
-        </w:rPr>
-        <w:t>___ (Донцов А.А</w:t>
-      </w:r>
-      <w:r>
-        <w:rPr>
-          <w:rFonts w:cs="Times New Roman"/>
-        </w:rPr>
-        <w:t>.)</w:t>
-      </w:r>
-    </w:p>
-    <w:p>
-      <w:pPr>
-        <w:ind w:right="4818"/>
-        <w:rPr>
-          <w:rFonts w:cs="Times New Roman"/>
-        </w:rPr>
-      </w:pPr>
-      <w:r>
-        <w:rPr>
-          <w:rFonts w:cs="Times New Roman"/>
-        </w:rPr>
-        <w:t xml:space="preserve">_____________(Мясоедов </w:t>
-      </w:r>
-      <w:r>
-        <w:rPr>
-          <w:rFonts w:cs="Times New Roman"/>
-        </w:rPr>
-        <w:t>А.</w:t>
-      </w:r>
-      <w:r>
-        <w:rPr>
-          <w:rFonts w:cs="Times New Roman"/>
-        </w:rPr>
-        <w:t>А</w:t>
-      </w:r>
-      <w:r>
-        <w:rPr>
-          <w:rFonts w:cs="Times New Roman"/>
-        </w:rPr>
-        <w:t>.)</w:t>
+        <w:t>______________</w:t>
+      </w:r>
+      <w:r>
+        <w:rPr>
+          <w:rFonts w:cs="Times New Roman"/>
+        </w:rPr>
+        <w:t>(</w:t>
+      </w:r>
+      <w:r>
+        <w:rPr>
+          <w:rFonts w:cs="Times New Roman"/>
+        </w:rPr>
+        <w:t xml:space="preserve">А.А. </w:t>
+      </w:r>
+      <w:r>
+        <w:rPr>
+          <w:rFonts w:cs="Times New Roman"/>
+        </w:rPr>
+        <w:t>Донцов</w:t>
+      </w:r>
+      <w:r>
+        <w:rPr>
+          <w:rFonts w:cs="Times New Roman"/>
+        </w:rPr>
+        <w:t>)</w:t>
+      </w:r>
+    </w:p>
+    <w:p>
+      <w:pPr>
+        <w:pStyle w:val="af8"/>
+        <w:jc w:val="left"/>
+        <w:rPr>
+          <w:rFonts w:cs="Times New Roman"/>
+          <w:b w:val="0"/>
+          <w:sz w:val="28"/>
+        </w:rPr>
+      </w:pPr>
+      <w:r>
+        <w:rPr>
+          <w:rFonts w:cs="Times New Roman"/>
+          <w:b w:val="0"/>
+          <w:sz w:val="28"/>
+        </w:rPr>
+        <w:t>____________</w:t>
+      </w:r>
+      <w:r>
+        <w:rPr>
+          <w:rFonts w:cs="Times New Roman"/>
+          <w:b w:val="0"/>
+          <w:sz w:val="28"/>
+        </w:rPr>
+        <w:t>_</w:t>
+      </w:r>
+      <w:r>
+        <w:rPr>
+          <w:rFonts w:cs="Times New Roman"/>
+          <w:b w:val="0"/>
+          <w:sz w:val="28"/>
+        </w:rPr>
+        <w:t>_(</w:t>
+      </w:r>
+      <w:r>
+        <w:rPr>
+          <w:rFonts w:cs="Times New Roman"/>
+          <w:b w:val="0"/>
+          <w:sz w:val="28"/>
+        </w:rPr>
+        <w:t>А.А.</w:t>
+      </w:r>
+      <w:r>
+        <w:rPr>
+          <w:rFonts w:cs="Times New Roman"/>
+          <w:b w:val="0"/>
+          <w:sz w:val="28"/>
+        </w:rPr>
+        <w:t xml:space="preserve"> Мясоедов</w:t>
+      </w:r>
+      <w:r>
+        <w:rPr>
+          <w:rFonts w:cs="Times New Roman"/>
+          <w:b w:val="0"/>
+          <w:sz w:val="28"/>
+        </w:rPr>
+        <w:t>)</w:t>
+      </w:r>
+    </w:p>
+    <w:p>
+      <w:pPr>
+        <w:pStyle w:val="af8"/>
+        <w:jc w:val="left"/>
+        <w:rPr>
+          <w:rFonts w:cs="Times New Roman"/>
+          <w:b w:val="0"/>
+          <w:sz w:val="28"/>
+        </w:rPr>
+      </w:pPr>
+      <w:r>
+        <w:rPr>
+          <w:rFonts w:cs="Times New Roman"/>
+          <w:b w:val="0"/>
+          <w:sz w:val="28"/>
+        </w:rPr>
+        <w:t xml:space="preserve">                                                           </w:t>
       </w:r>
     </w:p>
     <w:sectPr>
@@ -11245,7 +11442,7 @@
 </file>
 
 <file path=word/endnotes.xml><?xml version="1.0" encoding="utf-8"?>
-<w:endnotes xmlns:wpc="http://schemas.microsoft.com/office/word/2010/wordprocessingCanvas" xmlns:cx="http://schemas.microsoft.com/office/drawing/2014/chartex" xmlns:cx1="http://schemas.microsoft.com/office/drawing/2015/9/8/chartex" xmlns:cx2="http://schemas.microsoft.com/office/drawing/2015/10/21/chartex" xmlns:cx3="http://schemas.microsoft.com/office/drawing/2016/5/9/chartex" xmlns:cx4="http://schemas.microsoft.com/office/drawing/2016/5/10/chartex" xmlns:cx5="http://schemas.microsoft.com/office/drawing/2016/5/11/chartex" xmlns:cx6="http://schemas.microsoft.com/office/drawing/2016/5/12/chartex" xmlns:cx7="http://schemas.microsoft.com/office/drawing/2016/5/13/chartex" xmlns:cx8="http://schemas.microsoft.com/office/drawing/2016/5/14/chartex" xmlns:mc="http://schemas.openxmlformats.org/markup-compatibility/2006" xmlns:aink="http://schemas.microsoft.com/office/drawing/2016/ink" xmlns:am3d="http://schemas.microsoft.com/office/drawing/2017/model3d" xmlns:o="urn:schemas-microsoft-com:office:office" xmlns:r="http://schemas.openxmlformats.org/officeDocument/2006/relationships" xmlns:m="http://schemas.openxmlformats.org/officeDocument/2006/math" xmlns:v="urn:schemas-microsoft-com:vml" xmlns:wp14="http://schemas.microsoft.com/office/word/2010/wordprocessingDrawing" xmlns:wp="http://schemas.openxmlformats.org/drawingml/2006/wordprocessingDrawing" xmlns:w10="urn:schemas-microsoft-com:office:word" xmlns:w="http://schemas.openxmlformats.org/wordprocessingml/2006/main" xmlns:w14="http://schemas.microsoft.com/office/word/2010/wordml" xmlns:w15="http://schemas.microsoft.com/office/word/2012/wordml" xmlns:w16cex="http://schemas.microsoft.com/office/word/2018/wordml/cex" xmlns:w16cid="http://schemas.microsoft.com/office/word/2016/wordml/cid" xmlns:w16="http://schemas.microsoft.com/office/word/2018/wordml" xmlns:w16sdtdh="http://schemas.microsoft.com/office/word/2020/wordml/sdtdatahash" xmlns:w16se="http://schemas.microsoft.com/office/word/2015/wordml/symex" xmlns:wpg="http://schemas.microsoft.com/office/word/2010/wordprocessingGroup" xmlns:wpi="http://schemas.microsoft.com/office/word/2010/wordprocessingInk" xmlns:wne="http://schemas.microsoft.com/office/word/2006/wordml" xmlns:wps="http://schemas.microsoft.com/office/word/2010/wordprocessingShape" mc:Ignorable="w14 w15 w16se w16cid w16 w16cex w16sdtdh wp14">
+<w:endnotes xmlns:wpc="http://schemas.microsoft.com/office/word/2010/wordprocessingCanvas" xmlns:cx="http://schemas.microsoft.com/office/drawing/2014/chartex" xmlns:cx1="http://schemas.microsoft.com/office/drawing/2015/9/8/chartex" xmlns:cx2="http://schemas.microsoft.com/office/drawing/2015/10/21/chartex" xmlns:cx3="http://schemas.microsoft.com/office/drawing/2016/5/9/chartex" xmlns:cx4="http://schemas.microsoft.com/office/drawing/2016/5/10/chartex" xmlns:cx5="http://schemas.microsoft.com/office/drawing/2016/5/11/chartex" xmlns:cx6="http://schemas.microsoft.com/office/drawing/2016/5/12/chartex" xmlns:cx7="http://schemas.microsoft.com/office/drawing/2016/5/13/chartex" xmlns:cx8="http://schemas.microsoft.com/office/drawing/2016/5/14/chartex" xmlns:mc="http://schemas.openxmlformats.org/markup-compatibility/2006" xmlns:aink="http://schemas.microsoft.com/office/drawing/2016/ink" xmlns:am3d="http://schemas.microsoft.com/office/drawing/2017/model3d" xmlns:o="urn:schemas-microsoft-com:office:office" xmlns:oel="http://schemas.microsoft.com/office/2019/extlst" xmlns:r="http://schemas.openxmlformats.org/officeDocument/2006/relationships" xmlns:m="http://schemas.openxmlformats.org/officeDocument/2006/math" xmlns:v="urn:schemas-microsoft-com:vml" xmlns:wp14="http://schemas.microsoft.com/office/word/2010/wordprocessingDrawing" xmlns:wp="http://schemas.openxmlformats.org/drawingml/2006/wordprocessingDrawing" xmlns:w10="urn:schemas-microsoft-com:office:word" xmlns:w="http://schemas.openxmlformats.org/wordprocessingml/2006/main" xmlns:w14="http://schemas.microsoft.com/office/word/2010/wordml" xmlns:w15="http://schemas.microsoft.com/office/word/2012/wordml" xmlns:w16cex="http://schemas.microsoft.com/office/word/2018/wordml/cex" xmlns:w16cid="http://schemas.microsoft.com/office/word/2016/wordml/cid" xmlns:w16="http://schemas.microsoft.com/office/word/2018/wordml" xmlns:w16sdtdh="http://schemas.microsoft.com/office/word/2020/wordml/sdtdatahash" xmlns:w16se="http://schemas.microsoft.com/office/word/2015/wordml/symex" xmlns:wpg="http://schemas.microsoft.com/office/word/2010/wordprocessingGroup" xmlns:wpi="http://schemas.microsoft.com/office/word/2010/wordprocessingInk" xmlns:wne="http://schemas.microsoft.com/office/word/2006/wordml" xmlns:wps="http://schemas.microsoft.com/office/word/2010/wordprocessingShape" mc:Ignorable="w14 w15 w16se w16cid w16 w16cex w16sdtdh wp14">
   <w:endnote w:type="separator" w:id="-1">
     <w:p>
       <w:pPr>
@@ -11278,7 +11475,7 @@
 </file>
 
 <file path=word/footer1.xml><?xml version="1.0" encoding="utf-8"?>
-<w:ftr xmlns:wpc="http://schemas.microsoft.com/office/word/2010/wordprocessingCanvas" xmlns:cx="http://schemas.microsoft.com/office/drawing/2014/chartex" xmlns:cx1="http://schemas.microsoft.com/office/drawing/2015/9/8/chartex" xmlns:cx2="http://schemas.microsoft.com/office/drawing/2015/10/21/chartex" xmlns:cx3="http://schemas.microsoft.com/office/drawing/2016/5/9/chartex" xmlns:cx4="http://schemas.microsoft.com/office/drawing/2016/5/10/chartex" xmlns:cx5="http://schemas.microsoft.com/office/drawing/2016/5/11/chartex" xmlns:cx6="http://schemas.microsoft.com/office/drawing/2016/5/12/chartex" xmlns:cx7="http://schemas.microsoft.com/office/drawing/2016/5/13/chartex" xmlns:cx8="http://schemas.microsoft.com/office/drawing/2016/5/14/chartex" xmlns:mc="http://schemas.openxmlformats.org/markup-compatibility/2006" xmlns:aink="http://schemas.microsoft.com/office/drawing/2016/ink" xmlns:am3d="http://schemas.microsoft.com/office/drawing/2017/model3d" xmlns:o="urn:schemas-microsoft-com:office:office" xmlns:r="http://schemas.openxmlformats.org/officeDocument/2006/relationships" xmlns:m="http://schemas.openxmlformats.org/officeDocument/2006/math" xmlns:v="urn:schemas-microsoft-com:vml" xmlns:wp14="http://schemas.microsoft.com/office/word/2010/wordprocessingDrawing" xmlns:wp="http://schemas.openxmlformats.org/drawingml/2006/wordprocessingDrawing" xmlns:w10="urn:schemas-microsoft-com:office:word" xmlns:w="http://schemas.openxmlformats.org/wordprocessingml/2006/main" xmlns:w14="http://schemas.microsoft.com/office/word/2010/wordml" xmlns:w15="http://schemas.microsoft.com/office/word/2012/wordml" xmlns:w16cex="http://schemas.microsoft.com/office/word/2018/wordml/cex" xmlns:w16cid="http://schemas.microsoft.com/office/word/2016/wordml/cid" xmlns:w16="http://schemas.microsoft.com/office/word/2018/wordml" xmlns:w16sdtdh="http://schemas.microsoft.com/office/word/2020/wordml/sdtdatahash" xmlns:w16se="http://schemas.microsoft.com/office/word/2015/wordml/symex" xmlns:wpg="http://schemas.microsoft.com/office/word/2010/wordprocessingGroup" xmlns:wpi="http://schemas.microsoft.com/office/word/2010/wordprocessingInk" xmlns:wne="http://schemas.microsoft.com/office/word/2006/wordml" xmlns:wps="http://schemas.microsoft.com/office/word/2010/wordprocessingShape" mc:Ignorable="w14 w15 w16se w16cid w16 w16cex w16sdtdh wp14">
+<w:ftr xmlns:wpc="http://schemas.microsoft.com/office/word/2010/wordprocessingCanvas" xmlns:cx="http://schemas.microsoft.com/office/drawing/2014/chartex" xmlns:cx1="http://schemas.microsoft.com/office/drawing/2015/9/8/chartex" xmlns:cx2="http://schemas.microsoft.com/office/drawing/2015/10/21/chartex" xmlns:cx3="http://schemas.microsoft.com/office/drawing/2016/5/9/chartex" xmlns:cx4="http://schemas.microsoft.com/office/drawing/2016/5/10/chartex" xmlns:cx5="http://schemas.microsoft.com/office/drawing/2016/5/11/chartex" xmlns:cx6="http://schemas.microsoft.com/office/drawing/2016/5/12/chartex" xmlns:cx7="http://schemas.microsoft.com/office/drawing/2016/5/13/chartex" xmlns:cx8="http://schemas.microsoft.com/office/drawing/2016/5/14/chartex" xmlns:mc="http://schemas.openxmlformats.org/markup-compatibility/2006" xmlns:aink="http://schemas.microsoft.com/office/drawing/2016/ink" xmlns:am3d="http://schemas.microsoft.com/office/drawing/2017/model3d" xmlns:o="urn:schemas-microsoft-com:office:office" xmlns:oel="http://schemas.microsoft.com/office/2019/extlst" xmlns:r="http://schemas.openxmlformats.org/officeDocument/2006/relationships" xmlns:m="http://schemas.openxmlformats.org/officeDocument/2006/math" xmlns:v="urn:schemas-microsoft-com:vml" xmlns:wp14="http://schemas.microsoft.com/office/word/2010/wordprocessingDrawing" xmlns:wp="http://schemas.openxmlformats.org/drawingml/2006/wordprocessingDrawing" xmlns:w10="urn:schemas-microsoft-com:office:word" xmlns:w="http://schemas.openxmlformats.org/wordprocessingml/2006/main" xmlns:w14="http://schemas.microsoft.com/office/word/2010/wordml" xmlns:w15="http://schemas.microsoft.com/office/word/2012/wordml" xmlns:w16cex="http://schemas.microsoft.com/office/word/2018/wordml/cex" xmlns:w16cid="http://schemas.microsoft.com/office/word/2016/wordml/cid" xmlns:w16="http://schemas.microsoft.com/office/word/2018/wordml" xmlns:w16sdtdh="http://schemas.microsoft.com/office/word/2020/wordml/sdtdatahash" xmlns:w16se="http://schemas.microsoft.com/office/word/2015/wordml/symex" xmlns:wpg="http://schemas.microsoft.com/office/word/2010/wordprocessingGroup" xmlns:wpi="http://schemas.microsoft.com/office/word/2010/wordprocessingInk" xmlns:wne="http://schemas.microsoft.com/office/word/2006/wordml" xmlns:wps="http://schemas.microsoft.com/office/word/2010/wordprocessingShape" mc:Ignorable="w14 w15 w16se w16cid w16 w16cex w16sdtdh wp14">
   <w:sdt>
     <w:sdtPr>
       <w:id w:val="830326844"/>
@@ -11332,7 +11529,7 @@
 </file>
 
 <file path=word/footnotes.xml><?xml version="1.0" encoding="utf-8"?>
-<w:footnotes xmlns:wpc="http://schemas.microsoft.com/office/word/2010/wordprocessingCanvas" xmlns:cx="http://schemas.microsoft.com/office/drawing/2014/chartex" xmlns:cx1="http://schemas.microsoft.com/office/drawing/2015/9/8/chartex" xmlns:cx2="http://schemas.microsoft.com/office/drawing/2015/10/21/chartex" xmlns:cx3="http://schemas.microsoft.com/office/drawing/2016/5/9/chartex" xmlns:cx4="http://schemas.microsoft.com/office/drawing/2016/5/10/chartex" xmlns:cx5="http://schemas.microsoft.com/office/drawing/2016/5/11/chartex" xmlns:cx6="http://schemas.microsoft.com/office/drawing/2016/5/12/chartex" xmlns:cx7="http://schemas.microsoft.com/office/drawing/2016/5/13/chartex" xmlns:cx8="http://schemas.microsoft.com/office/drawing/2016/5/14/chartex" xmlns:mc="http://schemas.openxmlformats.org/markup-compatibility/2006" xmlns:aink="http://schemas.microsoft.com/office/drawing/2016/ink" xmlns:am3d="http://schemas.microsoft.com/office/drawing/2017/model3d" xmlns:o="urn:schemas-microsoft-com:office:office" xmlns:r="http://schemas.openxmlformats.org/officeDocument/2006/relationships" xmlns:m="http://schemas.openxmlformats.org/officeDocument/2006/math" xmlns:v="urn:schemas-microsoft-com:vml" xmlns:wp14="http://schemas.microsoft.com/office/word/2010/wordprocessingDrawing" xmlns:wp="http://schemas.openxmlformats.org/drawingml/2006/wordprocessingDrawing" xmlns:w10="urn:schemas-microsoft-com:office:word" xmlns:w="http://schemas.openxmlformats.org/wordprocessingml/2006/main" xmlns:w14="http://schemas.microsoft.com/office/word/2010/wordml" xmlns:w15="http://schemas.microsoft.com/office/word/2012/wordml" xmlns:w16cex="http://schemas.microsoft.com/office/word/2018/wordml/cex" xmlns:w16cid="http://schemas.microsoft.com/office/word/2016/wordml/cid" xmlns:w16="http://schemas.microsoft.com/office/word/2018/wordml" xmlns:w16sdtdh="http://schemas.microsoft.com/office/word/2020/wordml/sdtdatahash" xmlns:w16se="http://schemas.microsoft.com/office/word/2015/wordml/symex" xmlns:wpg="http://schemas.microsoft.com/office/word/2010/wordprocessingGroup" xmlns:wpi="http://schemas.microsoft.com/office/word/2010/wordprocessingInk" xmlns:wne="http://schemas.microsoft.com/office/word/2006/wordml" xmlns:wps="http://schemas.microsoft.com/office/word/2010/wordprocessingShape" mc:Ignorable="w14 w15 w16se w16cid w16 w16cex w16sdtdh wp14">
+<w:footnotes xmlns:wpc="http://schemas.microsoft.com/office/word/2010/wordprocessingCanvas" xmlns:cx="http://schemas.microsoft.com/office/drawing/2014/chartex" xmlns:cx1="http://schemas.microsoft.com/office/drawing/2015/9/8/chartex" xmlns:cx2="http://schemas.microsoft.com/office/drawing/2015/10/21/chartex" xmlns:cx3="http://schemas.microsoft.com/office/drawing/2016/5/9/chartex" xmlns:cx4="http://schemas.microsoft.com/office/drawing/2016/5/10/chartex" xmlns:cx5="http://schemas.microsoft.com/office/drawing/2016/5/11/chartex" xmlns:cx6="http://schemas.microsoft.com/office/drawing/2016/5/12/chartex" xmlns:cx7="http://schemas.microsoft.com/office/drawing/2016/5/13/chartex" xmlns:cx8="http://schemas.microsoft.com/office/drawing/2016/5/14/chartex" xmlns:mc="http://schemas.openxmlformats.org/markup-compatibility/2006" xmlns:aink="http://schemas.microsoft.com/office/drawing/2016/ink" xmlns:am3d="http://schemas.microsoft.com/office/drawing/2017/model3d" xmlns:o="urn:schemas-microsoft-com:office:office" xmlns:oel="http://schemas.microsoft.com/office/2019/extlst" xmlns:r="http://schemas.openxmlformats.org/officeDocument/2006/relationships" xmlns:m="http://schemas.openxmlformats.org/officeDocument/2006/math" xmlns:v="urn:schemas-microsoft-com:vml" xmlns:wp14="http://schemas.microsoft.com/office/word/2010/wordprocessingDrawing" xmlns:wp="http://schemas.openxmlformats.org/drawingml/2006/wordprocessingDrawing" xmlns:w10="urn:schemas-microsoft-com:office:word" xmlns:w="http://schemas.openxmlformats.org/wordprocessingml/2006/main" xmlns:w14="http://schemas.microsoft.com/office/word/2010/wordml" xmlns:w15="http://schemas.microsoft.com/office/word/2012/wordml" xmlns:w16cex="http://schemas.microsoft.com/office/word/2018/wordml/cex" xmlns:w16cid="http://schemas.microsoft.com/office/word/2016/wordml/cid" xmlns:w16="http://schemas.microsoft.com/office/word/2018/wordml" xmlns:w16sdtdh="http://schemas.microsoft.com/office/word/2020/wordml/sdtdatahash" xmlns:w16se="http://schemas.microsoft.com/office/word/2015/wordml/symex" xmlns:wpg="http://schemas.microsoft.com/office/word/2010/wordprocessingGroup" xmlns:wpi="http://schemas.microsoft.com/office/word/2010/wordprocessingInk" xmlns:wne="http://schemas.microsoft.com/office/word/2006/wordml" xmlns:wps="http://schemas.microsoft.com/office/word/2010/wordprocessingShape" mc:Ignorable="w14 w15 w16se w16cid w16 w16cex w16sdtdh wp14">
   <w:footnote w:type="separator" w:id="-1">
     <w:p>
       <w:pPr>
@@ -11365,7 +11562,7 @@
 </file>
 
 <file path=word/numbering.xml><?xml version="1.0" encoding="utf-8"?>
-<w:numbering xmlns:wpc="http://schemas.microsoft.com/office/word/2010/wordprocessingCanvas" xmlns:cx="http://schemas.microsoft.com/office/drawing/2014/chartex" xmlns:cx1="http://schemas.microsoft.com/office/drawing/2015/9/8/chartex" xmlns:cx2="http://schemas.microsoft.com/office/drawing/2015/10/21/chartex" xmlns:cx3="http://schemas.microsoft.com/office/drawing/2016/5/9/chartex" xmlns:cx4="http://schemas.microsoft.com/office/drawing/2016/5/10/chartex" xmlns:cx5="http://schemas.microsoft.com/office/drawing/2016/5/11/chartex" xmlns:cx6="http://schemas.microsoft.com/office/drawing/2016/5/12/chartex" xmlns:cx7="http://schemas.microsoft.com/office/drawing/2016/5/13/chartex" xmlns:cx8="http://schemas.microsoft.com/office/drawing/2016/5/14/chartex" xmlns:mc="http://schemas.openxmlformats.org/markup-compatibility/2006" xmlns:aink="http://schemas.microsoft.com/office/drawing/2016/ink" xmlns:am3d="http://schemas.microsoft.com/office/drawing/2017/model3d" xmlns:o="urn:schemas-microsoft-com:office:office" xmlns:r="http://schemas.openxmlformats.org/officeDocument/2006/relationships" xmlns:m="http://schemas.openxmlformats.org/officeDocument/2006/math" xmlns:v="urn:schemas-microsoft-com:vml" xmlns:wp14="http://schemas.microsoft.com/office/word/2010/wordprocessingDrawing" xmlns:wp="http://schemas.openxmlformats.org/drawingml/2006/wordprocessingDrawing" xmlns:w10="urn:schemas-microsoft-com:office:word" xmlns:w="http://schemas.openxmlformats.org/wordprocessingml/2006/main" xmlns:w14="http://schemas.microsoft.com/office/word/2010/wordml" xmlns:w15="http://schemas.microsoft.com/office/word/2012/wordml" xmlns:w16cex="http://schemas.microsoft.com/office/word/2018/wordml/cex" xmlns:w16cid="http://schemas.microsoft.com/office/word/2016/wordml/cid" xmlns:w16="http://schemas.microsoft.com/office/word/2018/wordml" xmlns:w16sdtdh="http://schemas.microsoft.com/office/word/2020/wordml/sdtdatahash" xmlns:w16se="http://schemas.microsoft.com/office/word/2015/wordml/symex" xmlns:wpg="http://schemas.microsoft.com/office/word/2010/wordprocessingGroup" xmlns:wpi="http://schemas.microsoft.com/office/word/2010/wordprocessingInk" xmlns:wne="http://schemas.microsoft.com/office/word/2006/wordml" xmlns:wps="http://schemas.microsoft.com/office/word/2010/wordprocessingShape" mc:Ignorable="w14 w15 w16se w16cid w16 w16cex w16sdtdh wp14">
+<w:numbering xmlns:wpc="http://schemas.microsoft.com/office/word/2010/wordprocessingCanvas" xmlns:cx="http://schemas.microsoft.com/office/drawing/2014/chartex" xmlns:cx1="http://schemas.microsoft.com/office/drawing/2015/9/8/chartex" xmlns:cx2="http://schemas.microsoft.com/office/drawing/2015/10/21/chartex" xmlns:cx3="http://schemas.microsoft.com/office/drawing/2016/5/9/chartex" xmlns:cx4="http://schemas.microsoft.com/office/drawing/2016/5/10/chartex" xmlns:cx5="http://schemas.microsoft.com/office/drawing/2016/5/11/chartex" xmlns:cx6="http://schemas.microsoft.com/office/drawing/2016/5/12/chartex" xmlns:cx7="http://schemas.microsoft.com/office/drawing/2016/5/13/chartex" xmlns:cx8="http://schemas.microsoft.com/office/drawing/2016/5/14/chartex" xmlns:mc="http://schemas.openxmlformats.org/markup-compatibility/2006" xmlns:aink="http://schemas.microsoft.com/office/drawing/2016/ink" xmlns:am3d="http://schemas.microsoft.com/office/drawing/2017/model3d" xmlns:o="urn:schemas-microsoft-com:office:office" xmlns:oel="http://schemas.microsoft.com/office/2019/extlst" xmlns:r="http://schemas.openxmlformats.org/officeDocument/2006/relationships" xmlns:m="http://schemas.openxmlformats.org/officeDocument/2006/math" xmlns:v="urn:schemas-microsoft-com:vml" xmlns:wp14="http://schemas.microsoft.com/office/word/2010/wordprocessingDrawing" xmlns:wp="http://schemas.openxmlformats.org/drawingml/2006/wordprocessingDrawing" xmlns:w10="urn:schemas-microsoft-com:office:word" xmlns:w="http://schemas.openxmlformats.org/wordprocessingml/2006/main" xmlns:w14="http://schemas.microsoft.com/office/word/2010/wordml" xmlns:w15="http://schemas.microsoft.com/office/word/2012/wordml" xmlns:w16cex="http://schemas.microsoft.com/office/word/2018/wordml/cex" xmlns:w16cid="http://schemas.microsoft.com/office/word/2016/wordml/cid" xmlns:w16="http://schemas.microsoft.com/office/word/2018/wordml" xmlns:w16sdtdh="http://schemas.microsoft.com/office/word/2020/wordml/sdtdatahash" xmlns:w16se="http://schemas.microsoft.com/office/word/2015/wordml/symex" xmlns:wpg="http://schemas.microsoft.com/office/word/2010/wordprocessingGroup" xmlns:wpi="http://schemas.microsoft.com/office/word/2010/wordprocessingInk" xmlns:wne="http://schemas.microsoft.com/office/word/2006/wordml" xmlns:wps="http://schemas.microsoft.com/office/word/2010/wordprocessingShape" mc:Ignorable="w14 w15 w16se w16cid w16 w16cex w16sdtdh wp14">
   <w:abstractNum w:abstractNumId="0" w15:restartNumberingAfterBreak="0">
     <w:nsid w:val="036B3CBE"/>
     <w:multiLevelType w:val="hybridMultilevel"/>
@@ -16318,118 +16515,118 @@
       </w:rPr>
     </w:lvl>
   </w:abstractNum>
-  <w:num w:numId="1">
+  <w:num w:numId="1" w16cid:durableId="1748651963">
     <w:abstractNumId w:val="28"/>
   </w:num>
-  <w:num w:numId="2">
+  <w:num w:numId="2" w16cid:durableId="510877107">
     <w:abstractNumId w:val="31"/>
   </w:num>
-  <w:num w:numId="3">
+  <w:num w:numId="3" w16cid:durableId="411315100">
     <w:abstractNumId w:val="7"/>
   </w:num>
-  <w:num w:numId="4">
+  <w:num w:numId="4" w16cid:durableId="652876402">
     <w:abstractNumId w:val="43"/>
   </w:num>
-  <w:num w:numId="5">
+  <w:num w:numId="5" w16cid:durableId="669872224">
     <w:abstractNumId w:val="39"/>
   </w:num>
-  <w:num w:numId="6">
+  <w:num w:numId="6" w16cid:durableId="385836045">
     <w:abstractNumId w:val="33"/>
   </w:num>
-  <w:num w:numId="7">
+  <w:num w:numId="7" w16cid:durableId="903881259">
     <w:abstractNumId w:val="32"/>
   </w:num>
-  <w:num w:numId="8">
+  <w:num w:numId="8" w16cid:durableId="874270940">
     <w:abstractNumId w:val="18"/>
   </w:num>
-  <w:num w:numId="9">
+  <w:num w:numId="9" w16cid:durableId="118883758">
     <w:abstractNumId w:val="34"/>
   </w:num>
-  <w:num w:numId="10">
+  <w:num w:numId="10" w16cid:durableId="956836152">
     <w:abstractNumId w:val="17"/>
   </w:num>
-  <w:num w:numId="11">
+  <w:num w:numId="11" w16cid:durableId="411707662">
     <w:abstractNumId w:val="37"/>
   </w:num>
-  <w:num w:numId="12">
+  <w:num w:numId="12" w16cid:durableId="755132939">
     <w:abstractNumId w:val="22"/>
   </w:num>
-  <w:num w:numId="13">
+  <w:num w:numId="13" w16cid:durableId="1114859250">
     <w:abstractNumId w:val="25"/>
   </w:num>
-  <w:num w:numId="14">
+  <w:num w:numId="14" w16cid:durableId="59136685">
     <w:abstractNumId w:val="0"/>
   </w:num>
-  <w:num w:numId="15">
+  <w:num w:numId="15" w16cid:durableId="508443949">
     <w:abstractNumId w:val="15"/>
   </w:num>
-  <w:num w:numId="16">
+  <w:num w:numId="16" w16cid:durableId="2029912231">
     <w:abstractNumId w:val="4"/>
   </w:num>
-  <w:num w:numId="17">
+  <w:num w:numId="17" w16cid:durableId="486944389">
     <w:abstractNumId w:val="3"/>
   </w:num>
-  <w:num w:numId="18">
+  <w:num w:numId="18" w16cid:durableId="1438719037">
     <w:abstractNumId w:val="21"/>
   </w:num>
-  <w:num w:numId="19">
+  <w:num w:numId="19" w16cid:durableId="694694469">
     <w:abstractNumId w:val="11"/>
   </w:num>
-  <w:num w:numId="20">
+  <w:num w:numId="20" w16cid:durableId="913321683">
     <w:abstractNumId w:val="44"/>
   </w:num>
-  <w:num w:numId="21">
+  <w:num w:numId="21" w16cid:durableId="1649548891">
     <w:abstractNumId w:val="7"/>
   </w:num>
-  <w:num w:numId="22">
+  <w:num w:numId="22" w16cid:durableId="373893893">
     <w:abstractNumId w:val="23"/>
   </w:num>
-  <w:num w:numId="23">
+  <w:num w:numId="23" w16cid:durableId="1501461691">
     <w:abstractNumId w:val="16"/>
   </w:num>
-  <w:num w:numId="24">
+  <w:num w:numId="24" w16cid:durableId="1460878084">
     <w:abstractNumId w:val="10"/>
   </w:num>
-  <w:num w:numId="25">
+  <w:num w:numId="25" w16cid:durableId="1983190789">
     <w:abstractNumId w:val="36"/>
   </w:num>
-  <w:num w:numId="26">
+  <w:num w:numId="26" w16cid:durableId="1111434863">
     <w:abstractNumId w:val="31"/>
     <w:lvlOverride w:ilvl="0">
       <w:startOverride w:val="4"/>
     </w:lvlOverride>
   </w:num>
-  <w:num w:numId="27">
+  <w:num w:numId="27" w16cid:durableId="1165169144">
     <w:abstractNumId w:val="41"/>
   </w:num>
-  <w:num w:numId="28">
+  <w:num w:numId="28" w16cid:durableId="134763606">
     <w:abstractNumId w:val="35"/>
   </w:num>
-  <w:num w:numId="29">
+  <w:num w:numId="29" w16cid:durableId="2071614236">
     <w:abstractNumId w:val="30"/>
   </w:num>
-  <w:num w:numId="30">
+  <w:num w:numId="30" w16cid:durableId="1295335995">
     <w:abstractNumId w:val="29"/>
   </w:num>
-  <w:num w:numId="31">
+  <w:num w:numId="31" w16cid:durableId="1694112155">
     <w:abstractNumId w:val="14"/>
   </w:num>
-  <w:num w:numId="32">
+  <w:num w:numId="32" w16cid:durableId="1640182135">
     <w:abstractNumId w:val="38"/>
   </w:num>
-  <w:num w:numId="33">
+  <w:num w:numId="33" w16cid:durableId="574166410">
     <w:abstractNumId w:val="9"/>
   </w:num>
-  <w:num w:numId="34">
+  <w:num w:numId="34" w16cid:durableId="1278635831">
     <w:abstractNumId w:val="13"/>
   </w:num>
-  <w:num w:numId="35">
+  <w:num w:numId="35" w16cid:durableId="1480875886">
     <w:abstractNumId w:val="24"/>
   </w:num>
-  <w:num w:numId="36">
+  <w:num w:numId="36" w16cid:durableId="951593755">
     <w:abstractNumId w:val="7"/>
   </w:num>
-  <w:num w:numId="37">
+  <w:num w:numId="37" w16cid:durableId="359865366">
     <w:abstractNumId w:val="37"/>
     <w:lvlOverride w:ilvl="0">
       <w:startOverride w:val="1"/>
@@ -16459,40 +16656,40 @@
       <w:startOverride w:val="1"/>
     </w:lvlOverride>
   </w:num>
-  <w:num w:numId="38">
+  <w:num w:numId="38" w16cid:durableId="1672172642">
     <w:abstractNumId w:val="1"/>
   </w:num>
-  <w:num w:numId="39">
+  <w:num w:numId="39" w16cid:durableId="2099011924">
     <w:abstractNumId w:val="8"/>
   </w:num>
-  <w:num w:numId="40">
+  <w:num w:numId="40" w16cid:durableId="977420890">
     <w:abstractNumId w:val="42"/>
   </w:num>
-  <w:num w:numId="41">
+  <w:num w:numId="41" w16cid:durableId="1281885532">
     <w:abstractNumId w:val="19"/>
   </w:num>
-  <w:num w:numId="42">
+  <w:num w:numId="42" w16cid:durableId="194998792">
     <w:abstractNumId w:val="5"/>
   </w:num>
-  <w:num w:numId="43">
+  <w:num w:numId="43" w16cid:durableId="2081437986">
     <w:abstractNumId w:val="12"/>
   </w:num>
-  <w:num w:numId="44">
+  <w:num w:numId="44" w16cid:durableId="414476899">
     <w:abstractNumId w:val="20"/>
   </w:num>
-  <w:num w:numId="45">
+  <w:num w:numId="45" w16cid:durableId="1187602293">
     <w:abstractNumId w:val="40"/>
   </w:num>
-  <w:num w:numId="46">
+  <w:num w:numId="46" w16cid:durableId="1908954306">
     <w:abstractNumId w:val="27"/>
   </w:num>
-  <w:num w:numId="47">
+  <w:num w:numId="47" w16cid:durableId="536622644">
     <w:abstractNumId w:val="2"/>
   </w:num>
-  <w:num w:numId="48">
+  <w:num w:numId="48" w16cid:durableId="1121387513">
     <w:abstractNumId w:val="26"/>
   </w:num>
-  <w:num w:numId="49">
+  <w:num w:numId="49" w16cid:durableId="1127697774">
     <w:abstractNumId w:val="6"/>
   </w:num>
   <w:numIdMacAtCleanup w:val="6"/>

</xml_diff>

<commit_message>
HB-76: update course project pdf
</commit_message>
<xml_diff>
--- a/documents/ТЗ приложение для ведения домашнего бюджета и рекомендаций по сокращению расходов.docx
+++ b/documents/ТЗ приложение для ведения домашнего бюджета и рекомендаций по сокращению расходов.docx
@@ -13,9 +13,9 @@
         </w:rPr>
       </w:pPr>
       <w:bookmarkStart w:id="0" w:name="_Hlk67398480"/>
-      <w:bookmarkStart w:id="1" w:name="_Toc526108654"/>
-      <w:bookmarkStart w:id="2" w:name="_Toc526107363"/>
-      <w:bookmarkStart w:id="3" w:name="_Hlk105348073"/>
+      <w:bookmarkStart w:id="1" w:name="_Hlk105348073"/>
+      <w:bookmarkStart w:id="2" w:name="_Toc526108654"/>
+      <w:bookmarkStart w:id="3" w:name="_Toc526107363"/>
       <w:r>
         <w:rPr>
           <w:rFonts w:cs="Times New Roman"/>
@@ -705,7 +705,7 @@
         </w:rPr>
         <w:t>2</w:t>
       </w:r>
-      <w:bookmarkEnd w:id="3"/>
+      <w:bookmarkEnd w:id="1"/>
       <w:r>
         <w:rPr>
           <w:rFonts w:cs="Times New Roman"/>
@@ -732,7 +732,7 @@
         <w:t>Содержание</w:t>
       </w:r>
       <w:bookmarkStart w:id="5" w:name="_Toc526108655"/>
-      <w:bookmarkEnd w:id="1"/>
+      <w:bookmarkEnd w:id="2"/>
       <w:bookmarkEnd w:id="4"/>
     </w:p>
     <w:sdt>
@@ -3975,7 +3975,7 @@
       </w:r>
       <w:bookmarkStart w:id="6" w:name="_Toc68798690"/>
       <w:bookmarkStart w:id="7" w:name="_Toc98535836"/>
-      <w:bookmarkEnd w:id="2"/>
+      <w:bookmarkEnd w:id="3"/>
       <w:bookmarkEnd w:id="5"/>
       <w:r>
         <w:lastRenderedPageBreak/>
@@ -11243,131 +11243,131 @@
           <w:b w:val="0"/>
           <w:sz w:val="28"/>
         </w:rPr>
-        <w:t>______________ (</w:t>
-      </w:r>
-      <w:r>
+        <w:t>______________ (И.В. Клейменов)</w:t>
+      </w:r>
+    </w:p>
+    <w:p>
+      <w:pPr>
+        <w:rPr>
+          <w:rFonts w:cs="Times New Roman"/>
+        </w:rPr>
+      </w:pPr>
+      <w:r>
+        <w:rPr>
+          <w:rFonts w:cs="Times New Roman"/>
+        </w:rPr>
+        <w:t>Исполнители:</w:t>
+      </w:r>
+    </w:p>
+    <w:p>
+      <w:pPr>
+        <w:ind w:right="4818"/>
+        <w:rPr>
+          <w:rFonts w:cs="Times New Roman"/>
+        </w:rPr>
+      </w:pPr>
+      <w:r>
+        <w:rPr>
+          <w:rFonts w:cs="Times New Roman"/>
+        </w:rPr>
+        <w:t>______________</w:t>
+      </w:r>
+      <w:r>
+        <w:rPr>
+          <w:rFonts w:cs="Times New Roman"/>
+        </w:rPr>
+        <w:t>(</w:t>
+      </w:r>
+      <w:r>
+        <w:rPr>
+          <w:rFonts w:cs="Times New Roman"/>
+        </w:rPr>
+        <w:t xml:space="preserve">А.А. </w:t>
+      </w:r>
+      <w:r>
+        <w:rPr>
+          <w:rFonts w:cs="Times New Roman"/>
+        </w:rPr>
+        <w:t>Золотова</w:t>
+      </w:r>
+      <w:r>
+        <w:rPr>
+          <w:rFonts w:cs="Times New Roman"/>
+        </w:rPr>
+        <w:t>)</w:t>
+      </w:r>
+    </w:p>
+    <w:p>
+      <w:pPr>
+        <w:ind w:right="4818"/>
+        <w:rPr>
+          <w:rFonts w:cs="Times New Roman"/>
+        </w:rPr>
+      </w:pPr>
+      <w:r>
+        <w:rPr>
+          <w:rFonts w:cs="Times New Roman"/>
+        </w:rPr>
+        <w:t>______________</w:t>
+      </w:r>
+      <w:r>
+        <w:rPr>
+          <w:rFonts w:cs="Times New Roman"/>
+        </w:rPr>
+        <w:t>(</w:t>
+      </w:r>
+      <w:r>
+        <w:rPr>
+          <w:rFonts w:cs="Times New Roman"/>
+        </w:rPr>
+        <w:t xml:space="preserve">А.А. </w:t>
+      </w:r>
+      <w:r>
+        <w:rPr>
+          <w:rFonts w:cs="Times New Roman"/>
+        </w:rPr>
+        <w:t>Донцов</w:t>
+      </w:r>
+      <w:r>
+        <w:rPr>
+          <w:rFonts w:cs="Times New Roman"/>
+        </w:rPr>
+        <w:t>)</w:t>
+      </w:r>
+    </w:p>
+    <w:p>
+      <w:pPr>
+        <w:pStyle w:val="af8"/>
+        <w:jc w:val="left"/>
         <w:rPr>
           <w:rFonts w:cs="Times New Roman"/>
           <w:b w:val="0"/>
           <w:sz w:val="28"/>
         </w:rPr>
-        <w:t>И.В. Клейменов</w:t>
-      </w:r>
+      </w:pPr>
       <w:r>
         <w:rPr>
           <w:rFonts w:cs="Times New Roman"/>
           <w:b w:val="0"/>
           <w:sz w:val="28"/>
         </w:rPr>
-        <w:t>)</w:t>
-      </w:r>
-    </w:p>
-    <w:p>
-      <w:pPr>
-        <w:rPr>
-          <w:rFonts w:cs="Times New Roman"/>
-        </w:rPr>
-      </w:pPr>
-      <w:r>
-        <w:rPr>
-          <w:rFonts w:cs="Times New Roman"/>
-        </w:rPr>
-        <w:t>Исполнители:</w:t>
-      </w:r>
-    </w:p>
-    <w:p>
-      <w:pPr>
-        <w:ind w:right="4818"/>
-        <w:rPr>
-          <w:rFonts w:cs="Times New Roman"/>
-        </w:rPr>
-      </w:pPr>
-      <w:r>
-        <w:rPr>
-          <w:rFonts w:cs="Times New Roman"/>
-        </w:rPr>
-        <w:t>______________</w:t>
-      </w:r>
-      <w:r>
-        <w:rPr>
-          <w:rFonts w:cs="Times New Roman"/>
-        </w:rPr>
-        <w:t>(</w:t>
-      </w:r>
-      <w:r>
-        <w:rPr>
-          <w:rFonts w:cs="Times New Roman"/>
-        </w:rPr>
-        <w:t xml:space="preserve">А.А. </w:t>
-      </w:r>
-      <w:r>
-        <w:rPr>
-          <w:rFonts w:cs="Times New Roman"/>
-        </w:rPr>
-        <w:t>Золотова</w:t>
-      </w:r>
-      <w:r>
-        <w:rPr>
-          <w:rFonts w:cs="Times New Roman"/>
-        </w:rPr>
-        <w:t>)</w:t>
-      </w:r>
-    </w:p>
-    <w:p>
-      <w:pPr>
-        <w:ind w:right="4818"/>
-        <w:rPr>
-          <w:rFonts w:cs="Times New Roman"/>
-        </w:rPr>
-      </w:pPr>
-      <w:r>
-        <w:rPr>
-          <w:rFonts w:cs="Times New Roman"/>
-        </w:rPr>
-        <w:t>______________</w:t>
-      </w:r>
-      <w:r>
-        <w:rPr>
-          <w:rFonts w:cs="Times New Roman"/>
-        </w:rPr>
-        <w:t>(</w:t>
-      </w:r>
-      <w:r>
-        <w:rPr>
-          <w:rFonts w:cs="Times New Roman"/>
-        </w:rPr>
-        <w:t xml:space="preserve">А.А. </w:t>
-      </w:r>
-      <w:r>
-        <w:rPr>
-          <w:rFonts w:cs="Times New Roman"/>
-        </w:rPr>
-        <w:t>Донцов</w:t>
-      </w:r>
-      <w:r>
-        <w:rPr>
-          <w:rFonts w:cs="Times New Roman"/>
-        </w:rPr>
-        <w:t>)</w:t>
-      </w:r>
-    </w:p>
-    <w:p>
-      <w:pPr>
-        <w:pStyle w:val="af8"/>
-        <w:jc w:val="left"/>
+        <w:t>____________</w:t>
+      </w:r>
+      <w:r>
         <w:rPr>
           <w:rFonts w:cs="Times New Roman"/>
           <w:b w:val="0"/>
           <w:sz w:val="28"/>
         </w:rPr>
-      </w:pPr>
+        <w:t>_</w:t>
+      </w:r>
       <w:r>
         <w:rPr>
           <w:rFonts w:cs="Times New Roman"/>
           <w:b w:val="0"/>
           <w:sz w:val="28"/>
         </w:rPr>
-        <w:t>____________</w:t>
+        <w:t>_(</w:t>
       </w:r>
       <w:r>
         <w:rPr>
@@ -11375,31 +11375,7 @@
           <w:b w:val="0"/>
           <w:sz w:val="28"/>
         </w:rPr>
-        <w:t>_</w:t>
-      </w:r>
-      <w:r>
-        <w:rPr>
-          <w:rFonts w:cs="Times New Roman"/>
-          <w:b w:val="0"/>
-          <w:sz w:val="28"/>
-        </w:rPr>
-        <w:t>_(</w:t>
-      </w:r>
-      <w:r>
-        <w:rPr>
-          <w:rFonts w:cs="Times New Roman"/>
-          <w:b w:val="0"/>
-          <w:sz w:val="28"/>
-        </w:rPr>
-        <w:t>А.А.</w:t>
-      </w:r>
-      <w:r>
-        <w:rPr>
-          <w:rFonts w:cs="Times New Roman"/>
-          <w:b w:val="0"/>
-          <w:sz w:val="28"/>
-        </w:rPr>
-        <w:t xml:space="preserve"> Мясоедов</w:t>
+        <w:t>А.А. Мясоедов</w:t>
       </w:r>
       <w:r>
         <w:rPr>

</xml_diff>